<commit_message>
Update Design & InitSql.sql
</commit_message>
<xml_diff>
--- a/FuntionalDesign/Design.docx
+++ b/FuntionalDesign/Design.docx
@@ -14,7 +14,7 @@
           <w:b w:val="0"/>
           <w:bCs w:val="0"/>
           <w:color w:val="000000" w:themeColor="text1"/>
-          <w:lang w:val="vi-VN"/>
+          <w:lang w:val="en-GB"/>
         </w:rPr>
       </w:pPr>
       <w:r>
@@ -30,6 +30,13 @@
     </w:p>
     <w:p>
       <w:pPr>
+        <w:rPr>
+          <w:lang w:val="en-GB"/>
+        </w:rPr>
+      </w:pPr>
+    </w:p>
+    <w:p>
+      <w:pPr>
         <w:spacing w:after="0" w:line="240" w:lineRule="auto"/>
         <w:ind w:left="360"/>
         <w:rPr>
@@ -40,13 +47,15 @@
       </w:pPr>
       <w:r>
         <w:rPr>
-          <w:noProof/>
+          <w:rFonts w:ascii="Times New Roman" w:eastAsia="Times New Roman" w:hAnsi="Times New Roman" w:cs="Times New Roman"/>
+          <w:sz w:val="24"/>
+          <w:szCs w:val="24"/>
         </w:rPr>
         <w:drawing>
-          <wp:inline distT="0" distB="0" distL="0" distR="0" wp14:anchorId="38A113C3" wp14:editId="3AE51F9F">
-            <wp:extent cx="7299960" cy="4740933"/>
-            <wp:effectExtent l="0" t="0" r="0" b="0"/>
-            <wp:docPr id="1647424332" name="Picture 1"/>
+          <wp:inline distT="0" distB="0" distL="0" distR="0" wp14:anchorId="5B1728B4" wp14:editId="0395744E">
+            <wp:extent cx="7329237" cy="6477000"/>
+            <wp:effectExtent l="0" t="0" r="5080" b="0"/>
+            <wp:docPr id="1452653233" name="Picture 2"/>
             <wp:cNvGraphicFramePr>
               <a:graphicFrameLocks xmlns:a="http://schemas.openxmlformats.org/drawingml/2006/main" noChangeAspect="1"/>
             </wp:cNvGraphicFramePr>
@@ -54,7 +63,7 @@
               <a:graphicData uri="http://schemas.openxmlformats.org/drawingml/2006/picture">
                 <pic:pic xmlns:pic="http://schemas.openxmlformats.org/drawingml/2006/picture">
                   <pic:nvPicPr>
-                    <pic:cNvPr id="0" name="Picture 1"/>
+                    <pic:cNvPr id="0" name="Picture 6"/>
                     <pic:cNvPicPr>
                       <a:picLocks noChangeAspect="1" noChangeArrowheads="1"/>
                     </pic:cNvPicPr>
@@ -75,7 +84,7 @@
                   <pic:spPr bwMode="auto">
                     <a:xfrm>
                       <a:off x="0" y="0"/>
-                      <a:ext cx="7319237" cy="4753452"/>
+                      <a:ext cx="7337468" cy="6484274"/>
                     </a:xfrm>
                     <a:prstGeom prst="rect">
                       <a:avLst/>
@@ -91,6 +100,17 @@
           </wp:inline>
         </w:drawing>
       </w:r>
+    </w:p>
+    <w:p>
+      <w:pPr>
+        <w:spacing w:after="0" w:line="240" w:lineRule="auto"/>
+        <w:ind w:left="360"/>
+        <w:rPr>
+          <w:rFonts w:ascii="Times New Roman" w:eastAsia="Times New Roman" w:hAnsi="Times New Roman" w:cs="Times New Roman"/>
+          <w:sz w:val="24"/>
+          <w:szCs w:val="24"/>
+        </w:rPr>
+      </w:pPr>
     </w:p>
     <w:p>
       <w:pPr>
@@ -596,23 +616,19 @@
         <w:ind w:left="360"/>
         <w:rPr>
           <w:rFonts w:ascii="Times New Roman" w:eastAsia="Times New Roman" w:hAnsi="Times New Roman" w:cs="Times New Roman"/>
-          <w:sz w:val="26"/>
-          <w:szCs w:val="26"/>
-          <w:lang w:val="vi-VN"/>
+          <w:sz w:val="24"/>
+          <w:szCs w:val="24"/>
         </w:rPr>
       </w:pPr>
       <w:r>
         <w:rPr>
-          <w:rFonts w:ascii="Times New Roman" w:hAnsi="Times New Roman" w:cs="Times New Roman"/>
           <w:noProof/>
-          <w:sz w:val="26"/>
-          <w:szCs w:val="26"/>
         </w:rPr>
         <w:drawing>
-          <wp:inline distT="0" distB="0" distL="0" distR="0" wp14:anchorId="4AE507DC" wp14:editId="7F507CEB">
-            <wp:extent cx="6419850" cy="7028561"/>
+          <wp:inline distT="0" distB="0" distL="0" distR="0" wp14:anchorId="02DF90FD" wp14:editId="7BAC6331">
+            <wp:extent cx="8410575" cy="8708588"/>
             <wp:effectExtent l="0" t="0" r="0" b="0"/>
-            <wp:docPr id="1224496416" name="Picture 3"/>
+            <wp:docPr id="1535262917" name="Picture 3"/>
             <wp:cNvGraphicFramePr>
               <a:graphicFrameLocks xmlns:a="http://schemas.openxmlformats.org/drawingml/2006/main" noChangeAspect="1"/>
             </wp:cNvGraphicFramePr>
@@ -620,7 +636,7 @@
               <a:graphicData uri="http://schemas.openxmlformats.org/drawingml/2006/picture">
                 <pic:pic xmlns:pic="http://schemas.openxmlformats.org/drawingml/2006/picture">
                   <pic:nvPicPr>
-                    <pic:cNvPr id="0" name="Picture 5"/>
+                    <pic:cNvPr id="0" name="Picture 8"/>
                     <pic:cNvPicPr>
                       <a:picLocks noChangeAspect="1" noChangeArrowheads="1"/>
                     </pic:cNvPicPr>
@@ -641,7 +657,7 @@
                   <pic:spPr bwMode="auto">
                     <a:xfrm>
                       <a:off x="0" y="0"/>
-                      <a:ext cx="6431595" cy="7041420"/>
+                      <a:ext cx="8440824" cy="8739909"/>
                     </a:xfrm>
                     <a:prstGeom prst="rect">
                       <a:avLst/>
@@ -705,19 +721,29 @@
           <w:lang w:val="vi-VN"/>
         </w:rPr>
       </w:pPr>
+    </w:p>
+    <w:p>
+      <w:pPr>
+        <w:spacing w:after="0" w:line="240" w:lineRule="auto"/>
+        <w:ind w:left="360"/>
+        <w:rPr>
+          <w:rFonts w:ascii="Times New Roman" w:eastAsia="Times New Roman" w:hAnsi="Times New Roman" w:cs="Times New Roman"/>
+          <w:sz w:val="26"/>
+          <w:szCs w:val="26"/>
+        </w:rPr>
+      </w:pPr>
       <w:r>
         <w:rPr>
           <w:rFonts w:ascii="Times New Roman" w:eastAsia="Times New Roman" w:hAnsi="Times New Roman" w:cs="Times New Roman"/>
-          <w:noProof/>
           <w:sz w:val="26"/>
           <w:szCs w:val="26"/>
         </w:rPr>
         <w:lastRenderedPageBreak/>
         <w:drawing>
-          <wp:inline distT="0" distB="0" distL="0" distR="0" wp14:anchorId="4879A018" wp14:editId="2B94E750">
-            <wp:extent cx="6743700" cy="5205089"/>
+          <wp:inline distT="0" distB="0" distL="0" distR="0" wp14:anchorId="710F8BD5" wp14:editId="265A6658">
+            <wp:extent cx="8686800" cy="10219764"/>
             <wp:effectExtent l="0" t="0" r="0" b="0"/>
-            <wp:docPr id="1565730026" name="Picture 5"/>
+            <wp:docPr id="1620679353" name="Picture 5"/>
             <wp:cNvGraphicFramePr>
               <a:graphicFrameLocks xmlns:a="http://schemas.openxmlformats.org/drawingml/2006/main" noChangeAspect="1"/>
             </wp:cNvGraphicFramePr>
@@ -725,7 +751,7 @@
               <a:graphicData uri="http://schemas.openxmlformats.org/drawingml/2006/picture">
                 <pic:pic xmlns:pic="http://schemas.openxmlformats.org/drawingml/2006/picture">
                   <pic:nvPicPr>
-                    <pic:cNvPr id="0" name="Picture 12"/>
+                    <pic:cNvPr id="0" name="Picture 15"/>
                     <pic:cNvPicPr>
                       <a:picLocks noChangeAspect="1" noChangeArrowheads="1"/>
                     </pic:cNvPicPr>
@@ -746,7 +772,7 @@
                   <pic:spPr bwMode="auto">
                     <a:xfrm>
                       <a:off x="0" y="0"/>
-                      <a:ext cx="6789193" cy="5240202"/>
+                      <a:ext cx="8708115" cy="10244840"/>
                     </a:xfrm>
                     <a:prstGeom prst="rect">
                       <a:avLst/>
@@ -801,6 +827,18 @@
     </w:p>
     <w:p>
       <w:pPr>
+        <w:spacing w:after="0" w:line="240" w:lineRule="auto"/>
+        <w:ind w:left="360"/>
+        <w:rPr>
+          <w:rFonts w:ascii="Times New Roman" w:eastAsia="Times New Roman" w:hAnsi="Times New Roman" w:cs="Times New Roman"/>
+          <w:sz w:val="26"/>
+          <w:szCs w:val="26"/>
+          <w:lang w:val="vi-VN"/>
+        </w:rPr>
+      </w:pPr>
+    </w:p>
+    <w:p>
+      <w:pPr>
         <w:pStyle w:val="Heading2"/>
         <w:rPr>
           <w:rFonts w:ascii="Times New Roman" w:hAnsi="Times New Roman" w:cs="Times New Roman"/>
@@ -812,6 +850,7 @@
           <w:rFonts w:ascii="Times New Roman" w:hAnsi="Times New Roman" w:cs="Times New Roman"/>
           <w:noProof/>
         </w:rPr>
+        <w:lastRenderedPageBreak/>
         <w:drawing>
           <wp:inline distT="0" distB="0" distL="0" distR="0" wp14:anchorId="33E91154" wp14:editId="1E15FD5A">
             <wp:extent cx="7919876" cy="4429125"/>
@@ -898,21 +937,20 @@
           <w:rFonts w:ascii="Times New Roman" w:hAnsi="Times New Roman" w:cs="Times New Roman"/>
           <w:sz w:val="26"/>
           <w:szCs w:val="26"/>
+          <w:lang w:val="en-GB"/>
         </w:rPr>
       </w:pPr>
       <w:r>
         <w:rPr>
           <w:rFonts w:ascii="Times New Roman" w:hAnsi="Times New Roman" w:cs="Times New Roman"/>
-          <w:noProof/>
           <w:sz w:val="26"/>
           <w:szCs w:val="26"/>
         </w:rPr>
-        <w:lastRenderedPageBreak/>
         <w:drawing>
-          <wp:inline distT="0" distB="0" distL="0" distR="0" wp14:anchorId="68B390A9" wp14:editId="6267A32E">
-            <wp:extent cx="8158370" cy="2857500"/>
+          <wp:inline distT="0" distB="0" distL="0" distR="0" wp14:anchorId="289B6E3D" wp14:editId="5CFAF542">
+            <wp:extent cx="8191500" cy="6846036"/>
             <wp:effectExtent l="0" t="0" r="0" b="0"/>
-            <wp:docPr id="34150401" name="Picture 9"/>
+            <wp:docPr id="239321043" name="Picture 7"/>
             <wp:cNvGraphicFramePr>
               <a:graphicFrameLocks xmlns:a="http://schemas.openxmlformats.org/drawingml/2006/main" noChangeAspect="1"/>
             </wp:cNvGraphicFramePr>
@@ -920,7 +958,7 @@
               <a:graphicData uri="http://schemas.openxmlformats.org/drawingml/2006/picture">
                 <pic:pic xmlns:pic="http://schemas.openxmlformats.org/drawingml/2006/picture">
                   <pic:nvPicPr>
-                    <pic:cNvPr id="0" name="Picture 26"/>
+                    <pic:cNvPr id="0" name="Picture 22"/>
                     <pic:cNvPicPr>
                       <a:picLocks noChangeAspect="1" noChangeArrowheads="1"/>
                     </pic:cNvPicPr>
@@ -941,7 +979,7 @@
                   <pic:spPr bwMode="auto">
                     <a:xfrm>
                       <a:off x="0" y="0"/>
-                      <a:ext cx="8173477" cy="2862791"/>
+                      <a:ext cx="8212534" cy="6863615"/>
                     </a:xfrm>
                     <a:prstGeom prst="rect">
                       <a:avLst/>
@@ -964,121 +1002,7 @@
           <w:rFonts w:ascii="Times New Roman" w:hAnsi="Times New Roman" w:cs="Times New Roman"/>
           <w:sz w:val="26"/>
           <w:szCs w:val="26"/>
-          <w:lang w:val="vi-VN"/>
-        </w:rPr>
-      </w:pPr>
-    </w:p>
-    <w:p>
-      <w:pPr>
-        <w:pStyle w:val="Heading2"/>
-        <w:rPr>
-          <w:rFonts w:ascii="Times New Roman" w:hAnsi="Times New Roman" w:cs="Times New Roman"/>
-          <w:lang w:val="vi-VN"/>
-        </w:rPr>
-      </w:pPr>
-    </w:p>
-    <w:p>
-      <w:pPr>
-        <w:pStyle w:val="Heading2"/>
-        <w:rPr>
-          <w:rFonts w:ascii="Times New Roman" w:hAnsi="Times New Roman" w:cs="Times New Roman"/>
-          <w:lang w:val="vi-VN"/>
-        </w:rPr>
-      </w:pPr>
-    </w:p>
-    <w:p>
-      <w:pPr>
-        <w:pStyle w:val="Heading2"/>
-        <w:rPr>
-          <w:rFonts w:ascii="Times New Roman" w:hAnsi="Times New Roman" w:cs="Times New Roman"/>
-          <w:lang w:val="vi-VN"/>
-        </w:rPr>
-      </w:pPr>
-    </w:p>
-    <w:p>
-      <w:pPr>
-        <w:pStyle w:val="Heading2"/>
-        <w:rPr>
-          <w:rFonts w:ascii="Times New Roman" w:hAnsi="Times New Roman" w:cs="Times New Roman"/>
-          <w:lang w:val="vi-VN"/>
-        </w:rPr>
-      </w:pPr>
-    </w:p>
-    <w:p>
-      <w:pPr>
-        <w:pStyle w:val="Heading2"/>
-        <w:rPr>
-          <w:rFonts w:ascii="Times New Roman" w:hAnsi="Times New Roman" w:cs="Times New Roman"/>
-          <w:lang w:val="vi-VN"/>
-        </w:rPr>
-      </w:pPr>
-    </w:p>
-    <w:p>
-      <w:pPr>
-        <w:pStyle w:val="Heading2"/>
-        <w:rPr>
-          <w:rFonts w:ascii="Times New Roman" w:hAnsi="Times New Roman" w:cs="Times New Roman"/>
-          <w:lang w:val="vi-VN"/>
-        </w:rPr>
-      </w:pPr>
-    </w:p>
-    <w:p>
-      <w:pPr>
-        <w:rPr>
-          <w:rFonts w:ascii="Times New Roman" w:hAnsi="Times New Roman" w:cs="Times New Roman"/>
-          <w:sz w:val="26"/>
-          <w:szCs w:val="26"/>
-          <w:lang w:val="vi-VN"/>
-        </w:rPr>
-      </w:pPr>
-    </w:p>
-    <w:p>
-      <w:pPr>
-        <w:rPr>
-          <w:rFonts w:ascii="Times New Roman" w:hAnsi="Times New Roman" w:cs="Times New Roman"/>
-          <w:sz w:val="26"/>
-          <w:szCs w:val="26"/>
-          <w:lang w:val="vi-VN"/>
-        </w:rPr>
-      </w:pPr>
-    </w:p>
-    <w:p>
-      <w:pPr>
-        <w:rPr>
-          <w:rFonts w:ascii="Times New Roman" w:hAnsi="Times New Roman" w:cs="Times New Roman"/>
-          <w:sz w:val="26"/>
-          <w:szCs w:val="26"/>
-          <w:lang w:val="vi-VN"/>
-        </w:rPr>
-      </w:pPr>
-    </w:p>
-    <w:p>
-      <w:pPr>
-        <w:rPr>
-          <w:rFonts w:ascii="Times New Roman" w:hAnsi="Times New Roman" w:cs="Times New Roman"/>
-          <w:sz w:val="26"/>
-          <w:szCs w:val="26"/>
-          <w:lang w:val="vi-VN"/>
-        </w:rPr>
-      </w:pPr>
-    </w:p>
-    <w:p>
-      <w:pPr>
-        <w:rPr>
-          <w:rFonts w:ascii="Times New Roman" w:hAnsi="Times New Roman" w:cs="Times New Roman"/>
-          <w:sz w:val="26"/>
-          <w:szCs w:val="26"/>
-          <w:lang w:val="vi-VN"/>
-        </w:rPr>
-      </w:pPr>
-    </w:p>
-    <w:p>
-      <w:pPr>
-        <w:rPr>
-          <w:rFonts w:ascii="Times New Roman" w:hAnsi="Times New Roman" w:cs="Times New Roman"/>
-          <w:sz w:val="26"/>
-          <w:szCs w:val="26"/>
-          <w:lang w:val="vi-VN"/>
+          <w:lang w:val="en-GB"/>
         </w:rPr>
       </w:pPr>
     </w:p>
@@ -1115,6 +1039,7 @@
           <w:color w:val="000000" w:themeColor="text1"/>
           <w:lang w:val="vi-VN"/>
         </w:rPr>
+        <w:lastRenderedPageBreak/>
         <w:t xml:space="preserve">DATABASE </w:t>
       </w:r>
     </w:p>
@@ -1694,6 +1619,16 @@
     </w:p>
     <w:p>
       <w:pPr>
+        <w:spacing w:line="360" w:lineRule="auto"/>
+        <w:rPr>
+          <w:rFonts w:ascii="Times New Roman" w:hAnsi="Times New Roman" w:cs="Times New Roman"/>
+          <w:sz w:val="26"/>
+          <w:szCs w:val="26"/>
+        </w:rPr>
+      </w:pPr>
+    </w:p>
+    <w:p>
+      <w:pPr>
         <w:pStyle w:val="Heading2"/>
         <w:spacing w:line="360" w:lineRule="auto"/>
         <w:rPr>
@@ -1923,11 +1858,298 @@
     </w:tbl>
     <w:p>
       <w:pPr>
+        <w:pStyle w:val="Heading2"/>
+        <w:spacing w:line="360" w:lineRule="auto"/>
+        <w:rPr>
+          <w:rFonts w:ascii="Times New Roman" w:hAnsi="Times New Roman" w:cs="Times New Roman"/>
+          <w:color w:val="000000" w:themeColor="text1"/>
+        </w:rPr>
+      </w:pPr>
+      <w:r>
+        <w:rPr>
+          <w:rFonts w:ascii="Times New Roman" w:hAnsi="Times New Roman" w:cs="Times New Roman"/>
+          <w:color w:val="000000" w:themeColor="text1"/>
+        </w:rPr>
+        <w:br/>
+      </w:r>
+      <w:r>
+        <w:rPr>
+          <w:rFonts w:ascii="Times New Roman" w:hAnsi="Times New Roman" w:cs="Times New Roman"/>
+          <w:color w:val="000000" w:themeColor="text1"/>
+        </w:rPr>
+        <w:br/>
+      </w:r>
+      <w:r>
+        <w:rPr>
+          <w:rFonts w:ascii="Times New Roman" w:hAnsi="Times New Roman" w:cs="Times New Roman"/>
+          <w:color w:val="000000" w:themeColor="text1"/>
+        </w:rPr>
+        <w:br/>
+      </w:r>
+      <w:r>
+        <w:rPr>
+          <w:rFonts w:ascii="Times New Roman" w:hAnsi="Times New Roman" w:cs="Times New Roman"/>
+          <w:color w:val="000000" w:themeColor="text1"/>
+        </w:rPr>
+        <w:t xml:space="preserve">Table: </w:t>
+      </w:r>
+      <w:r>
+        <w:rPr>
+          <w:rFonts w:ascii="Times New Roman" w:hAnsi="Times New Roman" w:cs="Times New Roman"/>
+          <w:color w:val="000000" w:themeColor="text1"/>
+        </w:rPr>
+        <w:t>Suppliers</w:t>
+      </w:r>
+    </w:p>
+    <w:tbl>
+      <w:tblPr>
+        <w:tblStyle w:val="TableGrid"/>
+        <w:tblW w:w="0" w:type="auto"/>
+        <w:tblLook w:val="04A0" w:firstRow="1" w:lastRow="0" w:firstColumn="1" w:lastColumn="0" w:noHBand="0" w:noVBand="1"/>
+      </w:tblPr>
+      <w:tblGrid>
+        <w:gridCol w:w="4320"/>
+        <w:gridCol w:w="4320"/>
+      </w:tblGrid>
+      <w:tr>
+        <w:tc>
+          <w:tcPr>
+            <w:tcW w:w="4320" w:type="dxa"/>
+          </w:tcPr>
+          <w:p>
+            <w:pPr>
+              <w:spacing w:line="360" w:lineRule="auto"/>
+              <w:rPr>
+                <w:rFonts w:ascii="Times New Roman" w:hAnsi="Times New Roman" w:cs="Times New Roman"/>
+                <w:sz w:val="26"/>
+                <w:szCs w:val="26"/>
+              </w:rPr>
+            </w:pPr>
+            <w:r>
+              <w:rPr>
+                <w:rFonts w:ascii="Times New Roman" w:hAnsi="Times New Roman" w:cs="Times New Roman"/>
+                <w:sz w:val="26"/>
+                <w:szCs w:val="26"/>
+              </w:rPr>
+              <w:t>Column Name</w:t>
+            </w:r>
+          </w:p>
+        </w:tc>
+        <w:tc>
+          <w:tcPr>
+            <w:tcW w:w="4320" w:type="dxa"/>
+          </w:tcPr>
+          <w:p>
+            <w:pPr>
+              <w:spacing w:line="360" w:lineRule="auto"/>
+              <w:rPr>
+                <w:rFonts w:ascii="Times New Roman" w:hAnsi="Times New Roman" w:cs="Times New Roman"/>
+                <w:sz w:val="26"/>
+                <w:szCs w:val="26"/>
+              </w:rPr>
+            </w:pPr>
+            <w:r>
+              <w:rPr>
+                <w:rFonts w:ascii="Times New Roman" w:hAnsi="Times New Roman" w:cs="Times New Roman"/>
+                <w:sz w:val="26"/>
+                <w:szCs w:val="26"/>
+              </w:rPr>
+              <w:t>Data Type &amp; Constraints</w:t>
+            </w:r>
+          </w:p>
+        </w:tc>
+      </w:tr>
+      <w:tr>
+        <w:trPr>
+          <w:trHeight w:val="746"/>
+        </w:trPr>
+        <w:tc>
+          <w:tcPr>
+            <w:tcW w:w="4320" w:type="dxa"/>
+          </w:tcPr>
+          <w:p>
+            <w:pPr>
+              <w:spacing w:line="360" w:lineRule="auto"/>
+              <w:rPr>
+                <w:rFonts w:ascii="Times New Roman" w:hAnsi="Times New Roman" w:cs="Times New Roman"/>
+                <w:sz w:val="26"/>
+                <w:szCs w:val="26"/>
+              </w:rPr>
+            </w:pPr>
+            <w:r>
+              <w:rPr>
+                <w:rFonts w:ascii="Times New Roman" w:hAnsi="Times New Roman" w:cs="Times New Roman"/>
+                <w:sz w:val="26"/>
+                <w:szCs w:val="26"/>
+              </w:rPr>
+              <w:t>SupplierId</w:t>
+            </w:r>
+          </w:p>
+        </w:tc>
+        <w:tc>
+          <w:tcPr>
+            <w:tcW w:w="4320" w:type="dxa"/>
+          </w:tcPr>
+          <w:p>
+            <w:pPr>
+              <w:spacing w:line="360" w:lineRule="auto"/>
+              <w:rPr>
+                <w:rFonts w:ascii="Times New Roman" w:hAnsi="Times New Roman" w:cs="Times New Roman"/>
+                <w:sz w:val="26"/>
+                <w:szCs w:val="26"/>
+              </w:rPr>
+            </w:pPr>
+            <w:r>
+              <w:rPr>
+                <w:rFonts w:ascii="Times New Roman" w:hAnsi="Times New Roman" w:cs="Times New Roman"/>
+                <w:sz w:val="26"/>
+                <w:szCs w:val="26"/>
+              </w:rPr>
+              <w:t>INT, PRIMARY KEY, AUTO_INCREMENT</w:t>
+            </w:r>
+          </w:p>
+        </w:tc>
+      </w:tr>
+      <w:tr>
+        <w:trPr>
+          <w:trHeight w:val="710"/>
+        </w:trPr>
+        <w:tc>
+          <w:tcPr>
+            <w:tcW w:w="4320" w:type="dxa"/>
+          </w:tcPr>
+          <w:p>
+            <w:pPr>
+              <w:spacing w:line="360" w:lineRule="auto"/>
+              <w:rPr>
+                <w:rFonts w:ascii="Times New Roman" w:hAnsi="Times New Roman" w:cs="Times New Roman"/>
+                <w:sz w:val="26"/>
+                <w:szCs w:val="26"/>
+              </w:rPr>
+            </w:pPr>
+            <w:r>
+              <w:rPr>
+                <w:rFonts w:ascii="Times New Roman" w:hAnsi="Times New Roman" w:cs="Times New Roman"/>
+                <w:sz w:val="26"/>
+                <w:szCs w:val="26"/>
+              </w:rPr>
+              <w:t>SupplierName</w:t>
+            </w:r>
+          </w:p>
+        </w:tc>
+        <w:tc>
+          <w:tcPr>
+            <w:tcW w:w="4320" w:type="dxa"/>
+          </w:tcPr>
+          <w:p>
+            <w:pPr>
+              <w:spacing w:line="360" w:lineRule="auto"/>
+              <w:rPr>
+                <w:rFonts w:ascii="Times New Roman" w:hAnsi="Times New Roman" w:cs="Times New Roman"/>
+                <w:sz w:val="26"/>
+                <w:szCs w:val="26"/>
+              </w:rPr>
+            </w:pPr>
+            <w:r>
+              <w:rPr>
+                <w:rFonts w:ascii="Times New Roman" w:hAnsi="Times New Roman" w:cs="Times New Roman"/>
+                <w:sz w:val="26"/>
+                <w:szCs w:val="26"/>
+              </w:rPr>
+              <w:t>VARCHAR(100), NOT NULL</w:t>
+            </w:r>
+          </w:p>
+        </w:tc>
+      </w:tr>
+      <w:tr>
+        <w:trPr>
+          <w:trHeight w:val="440"/>
+        </w:trPr>
+        <w:tc>
+          <w:tcPr>
+            <w:tcW w:w="4320" w:type="dxa"/>
+          </w:tcPr>
+          <w:p>
+            <w:pPr>
+              <w:spacing w:line="360" w:lineRule="auto"/>
+              <w:rPr>
+                <w:rFonts w:ascii="Times New Roman" w:hAnsi="Times New Roman" w:cs="Times New Roman"/>
+                <w:sz w:val="26"/>
+                <w:szCs w:val="26"/>
+              </w:rPr>
+            </w:pPr>
+            <w:r>
+              <w:rPr>
+                <w:rFonts w:ascii="Times New Roman" w:hAnsi="Times New Roman" w:cs="Times New Roman"/>
+                <w:sz w:val="26"/>
+                <w:szCs w:val="26"/>
+              </w:rPr>
+              <w:t>ContactInfo</w:t>
+            </w:r>
+          </w:p>
+        </w:tc>
+        <w:tc>
+          <w:tcPr>
+            <w:tcW w:w="4320" w:type="dxa"/>
+          </w:tcPr>
+          <w:p>
+            <w:pPr>
+              <w:spacing w:line="360" w:lineRule="auto"/>
+              <w:rPr>
+                <w:rFonts w:ascii="Times New Roman" w:hAnsi="Times New Roman" w:cs="Times New Roman"/>
+                <w:sz w:val="26"/>
+                <w:szCs w:val="26"/>
+              </w:rPr>
+            </w:pPr>
+            <w:r>
+              <w:rPr>
+                <w:rFonts w:ascii="Times New Roman" w:hAnsi="Times New Roman" w:cs="Times New Roman"/>
+                <w:sz w:val="26"/>
+                <w:szCs w:val="26"/>
+              </w:rPr>
+              <w:t>TEXT</w:t>
+            </w:r>
+          </w:p>
+        </w:tc>
+      </w:tr>
+    </w:tbl>
+    <w:p>
+      <w:pPr>
         <w:spacing w:line="360" w:lineRule="auto"/>
         <w:rPr>
           <w:rFonts w:ascii="Times New Roman" w:hAnsi="Times New Roman" w:cs="Times New Roman"/>
           <w:sz w:val="26"/>
           <w:szCs w:val="26"/>
+        </w:rPr>
+      </w:pPr>
+    </w:p>
+    <w:p>
+      <w:pPr>
+        <w:spacing w:line="360" w:lineRule="auto"/>
+        <w:rPr>
+          <w:rFonts w:ascii="Times New Roman" w:hAnsi="Times New Roman" w:cs="Times New Roman"/>
+          <w:sz w:val="26"/>
+          <w:szCs w:val="26"/>
+        </w:rPr>
+      </w:pPr>
+    </w:p>
+    <w:p>
+      <w:pPr>
+        <w:pStyle w:val="Heading2"/>
+        <w:spacing w:line="360" w:lineRule="auto"/>
+        <w:rPr>
+          <w:rFonts w:ascii="Times New Roman" w:hAnsi="Times New Roman" w:cs="Times New Roman"/>
+          <w:color w:val="000000" w:themeColor="text1"/>
+        </w:rPr>
+      </w:pPr>
+    </w:p>
+    <w:p>
+      <w:pPr>
+        <w:pStyle w:val="Heading2"/>
+        <w:spacing w:line="360" w:lineRule="auto"/>
+        <w:rPr>
+          <w:rFonts w:ascii="Times New Roman" w:hAnsi="Times New Roman" w:cs="Times New Roman"/>
+          <w:color w:val="000000" w:themeColor="text1"/>
         </w:rPr>
       </w:pPr>
     </w:p>
@@ -2467,6 +2689,89 @@
       </w:tr>
       <w:tr>
         <w:trPr>
+          <w:trHeight w:val="719"/>
+        </w:trPr>
+        <w:tc>
+          <w:tcPr>
+            <w:tcW w:w="4320" w:type="dxa"/>
+          </w:tcPr>
+          <w:p>
+            <w:pPr>
+              <w:spacing w:line="360" w:lineRule="auto"/>
+              <w:rPr>
+                <w:rFonts w:ascii="Times New Roman" w:hAnsi="Times New Roman" w:cs="Times New Roman"/>
+                <w:sz w:val="26"/>
+                <w:szCs w:val="26"/>
+              </w:rPr>
+            </w:pPr>
+            <w:r>
+              <w:rPr>
+                <w:rFonts w:ascii="Times New Roman" w:hAnsi="Times New Roman" w:cs="Times New Roman"/>
+                <w:sz w:val="26"/>
+                <w:szCs w:val="26"/>
+              </w:rPr>
+              <w:t>SupplierId</w:t>
+            </w:r>
+          </w:p>
+        </w:tc>
+        <w:tc>
+          <w:tcPr>
+            <w:tcW w:w="4320" w:type="dxa"/>
+          </w:tcPr>
+          <w:p>
+            <w:pPr>
+              <w:spacing w:line="360" w:lineRule="auto"/>
+              <w:rPr>
+                <w:rFonts w:ascii="Times New Roman" w:hAnsi="Times New Roman" w:cs="Times New Roman"/>
+                <w:sz w:val="26"/>
+                <w:szCs w:val="26"/>
+              </w:rPr>
+            </w:pPr>
+            <w:r>
+              <w:rPr>
+                <w:rFonts w:ascii="Times New Roman" w:hAnsi="Times New Roman" w:cs="Times New Roman"/>
+                <w:sz w:val="26"/>
+                <w:szCs w:val="26"/>
+              </w:rPr>
+              <w:t xml:space="preserve">INT, NOT NULL, FK -&gt; </w:t>
+            </w:r>
+            <w:r>
+              <w:rPr>
+                <w:rFonts w:ascii="Times New Roman" w:hAnsi="Times New Roman" w:cs="Times New Roman"/>
+                <w:sz w:val="26"/>
+                <w:szCs w:val="26"/>
+              </w:rPr>
+              <w:t>Suppliers</w:t>
+            </w:r>
+            <w:r>
+              <w:rPr>
+                <w:rFonts w:ascii="Times New Roman" w:hAnsi="Times New Roman" w:cs="Times New Roman"/>
+                <w:sz w:val="26"/>
+                <w:szCs w:val="26"/>
+              </w:rPr>
+              <w:t>(</w:t>
+            </w:r>
+            <w:r>
+              <w:rPr>
+                <w:rFonts w:ascii="Times New Roman" w:hAnsi="Times New Roman" w:cs="Times New Roman"/>
+                <w:sz w:val="26"/>
+                <w:szCs w:val="26"/>
+              </w:rPr>
+              <w:t>SupplierId</w:t>
+            </w:r>
+            <w:r>
+              <w:rPr>
+                <w:rFonts w:ascii="Times New Roman" w:hAnsi="Times New Roman" w:cs="Times New Roman"/>
+                <w:sz w:val="26"/>
+                <w:szCs w:val="26"/>
+              </w:rPr>
+              <w:t>)</w:t>
+            </w:r>
+          </w:p>
+        </w:tc>
+      </w:tr>
+      <w:tr>
+        <w:trPr>
           <w:trHeight w:val="557"/>
         </w:trPr>
         <w:tc>
@@ -2564,6 +2869,54 @@
           </w:p>
         </w:tc>
       </w:tr>
+      <w:tr>
+        <w:tc>
+          <w:tcPr>
+            <w:tcW w:w="4320" w:type="dxa"/>
+          </w:tcPr>
+          <w:p>
+            <w:pPr>
+              <w:spacing w:line="360" w:lineRule="auto"/>
+              <w:rPr>
+                <w:rFonts w:ascii="Times New Roman" w:hAnsi="Times New Roman" w:cs="Times New Roman"/>
+                <w:sz w:val="26"/>
+                <w:szCs w:val="26"/>
+              </w:rPr>
+            </w:pPr>
+            <w:r>
+              <w:rPr>
+                <w:rFonts w:ascii="Times New Roman" w:hAnsi="Times New Roman" w:cs="Times New Roman"/>
+                <w:sz w:val="26"/>
+                <w:szCs w:val="26"/>
+              </w:rPr>
+              <w:t>IsActive</w:t>
+            </w:r>
+          </w:p>
+        </w:tc>
+        <w:tc>
+          <w:tcPr>
+            <w:tcW w:w="4320" w:type="dxa"/>
+          </w:tcPr>
+          <w:p>
+            <w:pPr>
+              <w:spacing w:line="360" w:lineRule="auto"/>
+              <w:rPr>
+                <w:rFonts w:ascii="Times New Roman" w:hAnsi="Times New Roman" w:cs="Times New Roman"/>
+                <w:sz w:val="26"/>
+                <w:szCs w:val="26"/>
+              </w:rPr>
+            </w:pPr>
+            <w:r>
+              <w:rPr>
+                <w:rFonts w:ascii="Times New Roman" w:hAnsi="Times New Roman" w:cs="Times New Roman"/>
+                <w:sz w:val="26"/>
+                <w:szCs w:val="26"/>
+              </w:rPr>
+              <w:t>BOOLEAN, DEFAULT 1</w:t>
+            </w:r>
+          </w:p>
+        </w:tc>
+      </w:tr>
     </w:tbl>
     <w:p>
       <w:pPr>
@@ -2590,7 +2943,21 @@
           <w:rFonts w:ascii="Times New Roman" w:hAnsi="Times New Roman" w:cs="Times New Roman"/>
           <w:color w:val="000000" w:themeColor="text1"/>
         </w:rPr>
-        <w:t>Table: InventoryTransactions</w:t>
+        <w:t xml:space="preserve">Table: </w:t>
+      </w:r>
+      <w:r>
+        <w:rPr>
+          <w:rFonts w:ascii="Times New Roman" w:hAnsi="Times New Roman" w:cs="Times New Roman"/>
+          <w:color w:val="000000" w:themeColor="text1"/>
+        </w:rPr>
+        <w:t>Stock</w:t>
+      </w:r>
+      <w:r>
+        <w:rPr>
+          <w:rFonts w:ascii="Times New Roman" w:hAnsi="Times New Roman" w:cs="Times New Roman"/>
+          <w:color w:val="000000" w:themeColor="text1"/>
+        </w:rPr>
+        <w:t>Transactions</w:t>
       </w:r>
     </w:p>
     <w:tbl>
@@ -2719,7 +3086,7 @@
                 <w:sz w:val="26"/>
                 <w:szCs w:val="26"/>
               </w:rPr>
-              <w:t>ProductId</w:t>
+              <w:t>TransactionCode</w:t>
             </w:r>
           </w:p>
         </w:tc>
@@ -2742,55 +3109,39 @@
                 <w:sz w:val="26"/>
                 <w:szCs w:val="26"/>
               </w:rPr>
-              <w:t>INT, NOT NULL, FK -&gt; Products(ProductId)</w:t>
+              <w:t>VARCHAR(50)</w:t>
             </w:r>
-          </w:p>
-        </w:tc>
-      </w:tr>
-      <w:tr>
-        <w:tc>
-          <w:tcPr>
-            <w:tcW w:w="4320" w:type="dxa"/>
-          </w:tcPr>
-          <w:p>
-            <w:pPr>
-              <w:spacing w:line="360" w:lineRule="auto"/>
-              <w:rPr>
-                <w:rFonts w:ascii="Times New Roman" w:hAnsi="Times New Roman" w:cs="Times New Roman"/>
-                <w:sz w:val="26"/>
-                <w:szCs w:val="26"/>
-              </w:rPr>
-            </w:pPr>
             <w:r>
               <w:rPr>
                 <w:rFonts w:ascii="Times New Roman" w:hAnsi="Times New Roman" w:cs="Times New Roman"/>
                 <w:sz w:val="26"/>
                 <w:szCs w:val="26"/>
               </w:rPr>
-              <w:t>Quantity</w:t>
+              <w:t>,</w:t>
             </w:r>
-          </w:p>
-        </w:tc>
-        <w:tc>
-          <w:tcPr>
-            <w:tcW w:w="4320" w:type="dxa"/>
-          </w:tcPr>
-          <w:p>
-            <w:pPr>
-              <w:spacing w:line="360" w:lineRule="auto"/>
-              <w:rPr>
-                <w:rFonts w:ascii="Times New Roman" w:hAnsi="Times New Roman" w:cs="Times New Roman"/>
-                <w:sz w:val="26"/>
-                <w:szCs w:val="26"/>
-              </w:rPr>
-            </w:pPr>
             <w:r>
               <w:rPr>
                 <w:rFonts w:ascii="Times New Roman" w:hAnsi="Times New Roman" w:cs="Times New Roman"/>
                 <w:sz w:val="26"/>
                 <w:szCs w:val="26"/>
               </w:rPr>
-              <w:t>INT, NOT NULL (Dương: Nhập, Âm: Xuất)</w:t>
+              <w:t xml:space="preserve"> NOT NULL</w:t>
+            </w:r>
+            <w:r>
+              <w:rPr>
+                <w:rFonts w:ascii="Times New Roman" w:hAnsi="Times New Roman" w:cs="Times New Roman"/>
+                <w:sz w:val="26"/>
+                <w:szCs w:val="26"/>
+              </w:rPr>
+              <w:t>,</w:t>
+            </w:r>
+            <w:r>
+              <w:rPr>
+                <w:rFonts w:ascii="Times New Roman" w:hAnsi="Times New Roman" w:cs="Times New Roman"/>
+                <w:sz w:val="26"/>
+                <w:szCs w:val="26"/>
+              </w:rPr>
+              <w:t xml:space="preserve"> UNIQUE</w:t>
             </w:r>
           </w:p>
         </w:tc>
@@ -2911,7 +3262,7 @@
                 <w:sz w:val="26"/>
                 <w:szCs w:val="26"/>
               </w:rPr>
-              <w:t>PerformedBy</w:t>
+              <w:t>CreatedBy</w:t>
             </w:r>
           </w:p>
         </w:tc>
@@ -2934,7 +3285,39 @@
                 <w:sz w:val="26"/>
                 <w:szCs w:val="26"/>
               </w:rPr>
-              <w:t>INT, FK -&gt; Users(UserId)</w:t>
+              <w:t xml:space="preserve">INT, NOT NULL, FK -&gt; </w:t>
+            </w:r>
+            <w:r>
+              <w:rPr>
+                <w:rFonts w:ascii="Times New Roman" w:hAnsi="Times New Roman" w:cs="Times New Roman"/>
+                <w:sz w:val="26"/>
+                <w:szCs w:val="26"/>
+              </w:rPr>
+              <w:t>Users</w:t>
+            </w:r>
+            <w:r>
+              <w:rPr>
+                <w:rFonts w:ascii="Times New Roman" w:hAnsi="Times New Roman" w:cs="Times New Roman"/>
+                <w:sz w:val="26"/>
+                <w:szCs w:val="26"/>
+              </w:rPr>
+              <w:t>(</w:t>
+            </w:r>
+            <w:r>
+              <w:rPr>
+                <w:rFonts w:ascii="Times New Roman" w:hAnsi="Times New Roman" w:cs="Times New Roman"/>
+                <w:sz w:val="26"/>
+                <w:szCs w:val="26"/>
+              </w:rPr>
+              <w:t>UserId</w:t>
+            </w:r>
+            <w:r>
+              <w:rPr>
+                <w:rFonts w:ascii="Times New Roman" w:hAnsi="Times New Roman" w:cs="Times New Roman"/>
+                <w:sz w:val="26"/>
+                <w:szCs w:val="26"/>
+              </w:rPr>
+              <w:t>)</w:t>
             </w:r>
           </w:p>
         </w:tc>
@@ -2959,7 +3342,7 @@
                 <w:sz w:val="26"/>
                 <w:szCs w:val="26"/>
               </w:rPr>
-              <w:t>PerformedAt</w:t>
+              <w:t>CreatedAt</w:t>
             </w:r>
           </w:p>
         </w:tc>
@@ -2982,7 +3365,719 @@
                 <w:sz w:val="26"/>
                 <w:szCs w:val="26"/>
               </w:rPr>
-              <w:t>DATETIME, DEFAULT CURRENT_TIMESTAMP</w:t>
+              <w:t>DATETIME</w:t>
+            </w:r>
+            <w:r>
+              <w:rPr>
+                <w:rFonts w:ascii="Times New Roman" w:hAnsi="Times New Roman" w:cs="Times New Roman"/>
+                <w:sz w:val="26"/>
+                <w:szCs w:val="26"/>
+              </w:rPr>
+              <w:t>,</w:t>
+            </w:r>
+            <w:r>
+              <w:rPr>
+                <w:rFonts w:ascii="Times New Roman" w:hAnsi="Times New Roman" w:cs="Times New Roman"/>
+                <w:sz w:val="26"/>
+                <w:szCs w:val="26"/>
+              </w:rPr>
+              <w:t xml:space="preserve"> DEFAULT CURRENT_TIMESTAMP</w:t>
+            </w:r>
+          </w:p>
+        </w:tc>
+      </w:tr>
+      <w:tr>
+        <w:tc>
+          <w:tcPr>
+            <w:tcW w:w="4320" w:type="dxa"/>
+          </w:tcPr>
+          <w:p>
+            <w:pPr>
+              <w:spacing w:line="360" w:lineRule="auto"/>
+              <w:rPr>
+                <w:rFonts w:ascii="Times New Roman" w:hAnsi="Times New Roman" w:cs="Times New Roman"/>
+                <w:sz w:val="26"/>
+                <w:szCs w:val="26"/>
+              </w:rPr>
+            </w:pPr>
+            <w:r>
+              <w:rPr>
+                <w:rFonts w:ascii="Times New Roman" w:hAnsi="Times New Roman" w:cs="Times New Roman"/>
+                <w:sz w:val="26"/>
+                <w:szCs w:val="26"/>
+              </w:rPr>
+              <w:t>ApprovedBy</w:t>
+            </w:r>
+          </w:p>
+        </w:tc>
+        <w:tc>
+          <w:tcPr>
+            <w:tcW w:w="4320" w:type="dxa"/>
+          </w:tcPr>
+          <w:p>
+            <w:pPr>
+              <w:spacing w:line="360" w:lineRule="auto"/>
+              <w:rPr>
+                <w:rFonts w:ascii="Times New Roman" w:hAnsi="Times New Roman" w:cs="Times New Roman"/>
+                <w:sz w:val="26"/>
+                <w:szCs w:val="26"/>
+              </w:rPr>
+            </w:pPr>
+            <w:r>
+              <w:rPr>
+                <w:rFonts w:ascii="Times New Roman" w:hAnsi="Times New Roman" w:cs="Times New Roman"/>
+                <w:sz w:val="26"/>
+                <w:szCs w:val="26"/>
+              </w:rPr>
+              <w:t xml:space="preserve">INT, NOT NULL, FK -&gt; </w:t>
+            </w:r>
+            <w:r>
+              <w:rPr>
+                <w:rFonts w:ascii="Times New Roman" w:hAnsi="Times New Roman" w:cs="Times New Roman"/>
+                <w:sz w:val="26"/>
+                <w:szCs w:val="26"/>
+              </w:rPr>
+              <w:t>Users</w:t>
+            </w:r>
+            <w:r>
+              <w:rPr>
+                <w:rFonts w:ascii="Times New Roman" w:hAnsi="Times New Roman" w:cs="Times New Roman"/>
+                <w:sz w:val="26"/>
+                <w:szCs w:val="26"/>
+              </w:rPr>
+              <w:t xml:space="preserve">  </w:t>
+            </w:r>
+            <w:r>
+              <w:rPr>
+                <w:rFonts w:ascii="Times New Roman" w:hAnsi="Times New Roman" w:cs="Times New Roman"/>
+                <w:sz w:val="26"/>
+                <w:szCs w:val="26"/>
+              </w:rPr>
+              <w:t>(</w:t>
+            </w:r>
+            <w:r>
+              <w:rPr>
+                <w:rFonts w:ascii="Times New Roman" w:hAnsi="Times New Roman" w:cs="Times New Roman"/>
+                <w:sz w:val="26"/>
+                <w:szCs w:val="26"/>
+              </w:rPr>
+              <w:t>UserId</w:t>
+            </w:r>
+            <w:r>
+              <w:rPr>
+                <w:rFonts w:ascii="Times New Roman" w:hAnsi="Times New Roman" w:cs="Times New Roman"/>
+                <w:sz w:val="26"/>
+                <w:szCs w:val="26"/>
+              </w:rPr>
+              <w:t>)</w:t>
+            </w:r>
+          </w:p>
+        </w:tc>
+      </w:tr>
+      <w:tr>
+        <w:tc>
+          <w:tcPr>
+            <w:tcW w:w="4320" w:type="dxa"/>
+          </w:tcPr>
+          <w:p>
+            <w:pPr>
+              <w:spacing w:line="360" w:lineRule="auto"/>
+              <w:rPr>
+                <w:rFonts w:ascii="Times New Roman" w:hAnsi="Times New Roman" w:cs="Times New Roman"/>
+                <w:sz w:val="26"/>
+                <w:szCs w:val="26"/>
+              </w:rPr>
+            </w:pPr>
+            <w:r>
+              <w:rPr>
+                <w:rFonts w:ascii="Times New Roman" w:hAnsi="Times New Roman" w:cs="Times New Roman"/>
+                <w:sz w:val="26"/>
+                <w:szCs w:val="26"/>
+              </w:rPr>
+              <w:t>ApprovedAt</w:t>
+            </w:r>
+          </w:p>
+        </w:tc>
+        <w:tc>
+          <w:tcPr>
+            <w:tcW w:w="4320" w:type="dxa"/>
+          </w:tcPr>
+          <w:p>
+            <w:pPr>
+              <w:spacing w:line="360" w:lineRule="auto"/>
+              <w:rPr>
+                <w:rFonts w:ascii="Times New Roman" w:hAnsi="Times New Roman" w:cs="Times New Roman"/>
+                <w:sz w:val="26"/>
+                <w:szCs w:val="26"/>
+              </w:rPr>
+            </w:pPr>
+            <w:r>
+              <w:rPr>
+                <w:rFonts w:ascii="Times New Roman" w:hAnsi="Times New Roman" w:cs="Times New Roman"/>
+                <w:sz w:val="26"/>
+                <w:szCs w:val="26"/>
+              </w:rPr>
+              <w:t>DATETIME</w:t>
+            </w:r>
+          </w:p>
+        </w:tc>
+      </w:tr>
+      <w:tr>
+        <w:tc>
+          <w:tcPr>
+            <w:tcW w:w="4320" w:type="dxa"/>
+          </w:tcPr>
+          <w:p>
+            <w:pPr>
+              <w:spacing w:line="360" w:lineRule="auto"/>
+              <w:rPr>
+                <w:rFonts w:ascii="Times New Roman" w:hAnsi="Times New Roman" w:cs="Times New Roman"/>
+                <w:sz w:val="26"/>
+                <w:szCs w:val="26"/>
+              </w:rPr>
+            </w:pPr>
+            <w:r>
+              <w:rPr>
+                <w:rFonts w:ascii="Times New Roman" w:hAnsi="Times New Roman" w:cs="Times New Roman"/>
+                <w:sz w:val="26"/>
+                <w:szCs w:val="26"/>
+              </w:rPr>
+              <w:t>Status</w:t>
+            </w:r>
+          </w:p>
+        </w:tc>
+        <w:tc>
+          <w:tcPr>
+            <w:tcW w:w="4320" w:type="dxa"/>
+          </w:tcPr>
+          <w:p>
+            <w:pPr>
+              <w:spacing w:line="360" w:lineRule="auto"/>
+              <w:rPr>
+                <w:rFonts w:ascii="Times New Roman" w:hAnsi="Times New Roman" w:cs="Times New Roman"/>
+                <w:sz w:val="26"/>
+                <w:szCs w:val="26"/>
+              </w:rPr>
+            </w:pPr>
+            <w:r>
+              <w:rPr>
+                <w:rFonts w:ascii="Times New Roman" w:hAnsi="Times New Roman" w:cs="Times New Roman"/>
+                <w:sz w:val="26"/>
+                <w:szCs w:val="26"/>
+              </w:rPr>
+              <w:t>Status ENUM('Pending', 'Approved', 'Rejected') DEFAULT 'Pending'</w:t>
+            </w:r>
+          </w:p>
+        </w:tc>
+      </w:tr>
+      <w:tr>
+        <w:tc>
+          <w:tcPr>
+            <w:tcW w:w="4320" w:type="dxa"/>
+          </w:tcPr>
+          <w:p>
+            <w:pPr>
+              <w:spacing w:line="360" w:lineRule="auto"/>
+              <w:rPr>
+                <w:rFonts w:ascii="Times New Roman" w:hAnsi="Times New Roman" w:cs="Times New Roman"/>
+                <w:sz w:val="26"/>
+                <w:szCs w:val="26"/>
+              </w:rPr>
+            </w:pPr>
+            <w:r>
+              <w:rPr>
+                <w:rFonts w:ascii="Times New Roman" w:hAnsi="Times New Roman" w:cs="Times New Roman"/>
+                <w:sz w:val="26"/>
+                <w:szCs w:val="26"/>
+              </w:rPr>
+              <w:t>SupplierId</w:t>
+            </w:r>
+          </w:p>
+        </w:tc>
+        <w:tc>
+          <w:tcPr>
+            <w:tcW w:w="4320" w:type="dxa"/>
+          </w:tcPr>
+          <w:p>
+            <w:pPr>
+              <w:spacing w:line="360" w:lineRule="auto"/>
+              <w:rPr>
+                <w:rFonts w:ascii="Times New Roman" w:hAnsi="Times New Roman" w:cs="Times New Roman"/>
+                <w:sz w:val="26"/>
+                <w:szCs w:val="26"/>
+              </w:rPr>
+            </w:pPr>
+            <w:r>
+              <w:rPr>
+                <w:rFonts w:ascii="Times New Roman" w:hAnsi="Times New Roman" w:cs="Times New Roman"/>
+                <w:sz w:val="26"/>
+                <w:szCs w:val="26"/>
+              </w:rPr>
+              <w:t xml:space="preserve">INT, NOT NULL, FK -&gt; </w:t>
+            </w:r>
+            <w:r>
+              <w:rPr>
+                <w:rFonts w:ascii="Times New Roman" w:hAnsi="Times New Roman" w:cs="Times New Roman"/>
+                <w:sz w:val="26"/>
+                <w:szCs w:val="26"/>
+              </w:rPr>
+              <w:t>Suppliers</w:t>
+            </w:r>
+            <w:r>
+              <w:rPr>
+                <w:rFonts w:ascii="Times New Roman" w:hAnsi="Times New Roman" w:cs="Times New Roman"/>
+                <w:sz w:val="26"/>
+                <w:szCs w:val="26"/>
+              </w:rPr>
+              <w:t>(</w:t>
+            </w:r>
+            <w:r>
+              <w:rPr>
+                <w:rFonts w:ascii="Times New Roman" w:hAnsi="Times New Roman" w:cs="Times New Roman"/>
+                <w:sz w:val="26"/>
+                <w:szCs w:val="26"/>
+              </w:rPr>
+              <w:t>SupplierId</w:t>
+            </w:r>
+            <w:r>
+              <w:rPr>
+                <w:rFonts w:ascii="Times New Roman" w:hAnsi="Times New Roman" w:cs="Times New Roman"/>
+                <w:sz w:val="26"/>
+                <w:szCs w:val="26"/>
+              </w:rPr>
+              <w:t>)</w:t>
+            </w:r>
+          </w:p>
+        </w:tc>
+      </w:tr>
+    </w:tbl>
+    <w:p>
+      <w:pPr>
+        <w:spacing w:line="360" w:lineRule="auto"/>
+        <w:rPr>
+          <w:rFonts w:ascii="Times New Roman" w:hAnsi="Times New Roman" w:cs="Times New Roman"/>
+          <w:sz w:val="26"/>
+          <w:szCs w:val="26"/>
+        </w:rPr>
+      </w:pPr>
+    </w:p>
+    <w:p>
+      <w:pPr>
+        <w:spacing w:line="360" w:lineRule="auto"/>
+        <w:rPr>
+          <w:rFonts w:ascii="Times New Roman" w:hAnsi="Times New Roman" w:cs="Times New Roman"/>
+          <w:sz w:val="26"/>
+          <w:szCs w:val="26"/>
+        </w:rPr>
+      </w:pPr>
+    </w:p>
+    <w:p>
+      <w:pPr>
+        <w:spacing w:line="360" w:lineRule="auto"/>
+        <w:rPr>
+          <w:rFonts w:ascii="Times New Roman" w:hAnsi="Times New Roman" w:cs="Times New Roman"/>
+          <w:color w:val="000000" w:themeColor="text1"/>
+          <w:sz w:val="26"/>
+          <w:szCs w:val="26"/>
+        </w:rPr>
+      </w:pPr>
+    </w:p>
+    <w:p>
+      <w:pPr>
+        <w:pStyle w:val="Heading2"/>
+        <w:spacing w:line="360" w:lineRule="auto"/>
+        <w:rPr>
+          <w:rFonts w:ascii="Times New Roman" w:hAnsi="Times New Roman" w:cs="Times New Roman"/>
+          <w:color w:val="000000" w:themeColor="text1"/>
+        </w:rPr>
+      </w:pPr>
+      <w:r>
+        <w:rPr>
+          <w:rFonts w:ascii="Times New Roman" w:hAnsi="Times New Roman" w:cs="Times New Roman"/>
+          <w:color w:val="000000" w:themeColor="text1"/>
+        </w:rPr>
+        <w:t xml:space="preserve">Table: </w:t>
+      </w:r>
+      <w:r>
+        <w:rPr>
+          <w:rFonts w:ascii="Times New Roman" w:hAnsi="Times New Roman" w:cs="Times New Roman"/>
+          <w:color w:val="000000" w:themeColor="text1"/>
+        </w:rPr>
+        <w:t>Stock</w:t>
+      </w:r>
+      <w:r>
+        <w:rPr>
+          <w:rFonts w:ascii="Times New Roman" w:hAnsi="Times New Roman" w:cs="Times New Roman"/>
+          <w:color w:val="000000" w:themeColor="text1"/>
+        </w:rPr>
+        <w:t>Transaction</w:t>
+      </w:r>
+      <w:r>
+        <w:rPr>
+          <w:rFonts w:ascii="Times New Roman" w:hAnsi="Times New Roman" w:cs="Times New Roman"/>
+          <w:color w:val="000000" w:themeColor="text1"/>
+        </w:rPr>
+        <w:t>Details</w:t>
+      </w:r>
+    </w:p>
+    <w:tbl>
+      <w:tblPr>
+        <w:tblStyle w:val="TableGrid"/>
+        <w:tblW w:w="0" w:type="auto"/>
+        <w:tblLook w:val="04A0" w:firstRow="1" w:lastRow="0" w:firstColumn="1" w:lastColumn="0" w:noHBand="0" w:noVBand="1"/>
+      </w:tblPr>
+      <w:tblGrid>
+        <w:gridCol w:w="4320"/>
+        <w:gridCol w:w="4320"/>
+      </w:tblGrid>
+      <w:tr>
+        <w:tc>
+          <w:tcPr>
+            <w:tcW w:w="4320" w:type="dxa"/>
+          </w:tcPr>
+          <w:p>
+            <w:pPr>
+              <w:spacing w:line="360" w:lineRule="auto"/>
+              <w:rPr>
+                <w:rFonts w:ascii="Times New Roman" w:hAnsi="Times New Roman" w:cs="Times New Roman"/>
+                <w:sz w:val="26"/>
+                <w:szCs w:val="26"/>
+              </w:rPr>
+            </w:pPr>
+            <w:r>
+              <w:rPr>
+                <w:rFonts w:ascii="Times New Roman" w:hAnsi="Times New Roman" w:cs="Times New Roman"/>
+                <w:sz w:val="26"/>
+                <w:szCs w:val="26"/>
+              </w:rPr>
+              <w:t>Column Name</w:t>
+            </w:r>
+          </w:p>
+        </w:tc>
+        <w:tc>
+          <w:tcPr>
+            <w:tcW w:w="4320" w:type="dxa"/>
+          </w:tcPr>
+          <w:p>
+            <w:pPr>
+              <w:spacing w:line="360" w:lineRule="auto"/>
+              <w:rPr>
+                <w:rFonts w:ascii="Times New Roman" w:hAnsi="Times New Roman" w:cs="Times New Roman"/>
+                <w:sz w:val="26"/>
+                <w:szCs w:val="26"/>
+              </w:rPr>
+            </w:pPr>
+            <w:r>
+              <w:rPr>
+                <w:rFonts w:ascii="Times New Roman" w:hAnsi="Times New Roman" w:cs="Times New Roman"/>
+                <w:sz w:val="26"/>
+                <w:szCs w:val="26"/>
+              </w:rPr>
+              <w:t>Data Type &amp; Constraints</w:t>
+            </w:r>
+          </w:p>
+        </w:tc>
+      </w:tr>
+      <w:tr>
+        <w:tc>
+          <w:tcPr>
+            <w:tcW w:w="4320" w:type="dxa"/>
+          </w:tcPr>
+          <w:p>
+            <w:pPr>
+              <w:spacing w:line="360" w:lineRule="auto"/>
+              <w:rPr>
+                <w:rFonts w:ascii="Times New Roman" w:hAnsi="Times New Roman" w:cs="Times New Roman"/>
+                <w:sz w:val="26"/>
+                <w:szCs w:val="26"/>
+              </w:rPr>
+            </w:pPr>
+            <w:r>
+              <w:rPr>
+                <w:rFonts w:ascii="Times New Roman" w:hAnsi="Times New Roman" w:cs="Times New Roman"/>
+                <w:sz w:val="26"/>
+                <w:szCs w:val="26"/>
+              </w:rPr>
+              <w:t>DetailId</w:t>
+            </w:r>
+          </w:p>
+        </w:tc>
+        <w:tc>
+          <w:tcPr>
+            <w:tcW w:w="4320" w:type="dxa"/>
+          </w:tcPr>
+          <w:p>
+            <w:pPr>
+              <w:spacing w:line="360" w:lineRule="auto"/>
+              <w:rPr>
+                <w:rFonts w:ascii="Times New Roman" w:hAnsi="Times New Roman" w:cs="Times New Roman"/>
+                <w:sz w:val="26"/>
+                <w:szCs w:val="26"/>
+              </w:rPr>
+            </w:pPr>
+            <w:r>
+              <w:rPr>
+                <w:rFonts w:ascii="Times New Roman" w:hAnsi="Times New Roman" w:cs="Times New Roman"/>
+                <w:sz w:val="26"/>
+                <w:szCs w:val="26"/>
+              </w:rPr>
+              <w:t>INT, PRIMARY KEY, AUTO_INCREMENT</w:t>
+            </w:r>
+          </w:p>
+        </w:tc>
+      </w:tr>
+      <w:tr>
+        <w:tc>
+          <w:tcPr>
+            <w:tcW w:w="4320" w:type="dxa"/>
+          </w:tcPr>
+          <w:p>
+            <w:pPr>
+              <w:spacing w:line="360" w:lineRule="auto"/>
+              <w:rPr>
+                <w:rFonts w:ascii="Times New Roman" w:hAnsi="Times New Roman" w:cs="Times New Roman"/>
+                <w:sz w:val="26"/>
+                <w:szCs w:val="26"/>
+              </w:rPr>
+            </w:pPr>
+            <w:r>
+              <w:rPr>
+                <w:rFonts w:ascii="Times New Roman" w:hAnsi="Times New Roman" w:cs="Times New Roman"/>
+                <w:sz w:val="26"/>
+                <w:szCs w:val="26"/>
+              </w:rPr>
+              <w:t>TransactionId</w:t>
+            </w:r>
+          </w:p>
+        </w:tc>
+        <w:tc>
+          <w:tcPr>
+            <w:tcW w:w="4320" w:type="dxa"/>
+          </w:tcPr>
+          <w:p>
+            <w:pPr>
+              <w:spacing w:line="360" w:lineRule="auto"/>
+              <w:rPr>
+                <w:rFonts w:ascii="Times New Roman" w:hAnsi="Times New Roman" w:cs="Times New Roman"/>
+                <w:sz w:val="26"/>
+                <w:szCs w:val="26"/>
+              </w:rPr>
+            </w:pPr>
+            <w:r>
+              <w:rPr>
+                <w:rFonts w:ascii="Times New Roman" w:hAnsi="Times New Roman" w:cs="Times New Roman"/>
+                <w:sz w:val="26"/>
+                <w:szCs w:val="26"/>
+              </w:rPr>
+              <w:t xml:space="preserve">INT, NOT NULL, FK -&gt; </w:t>
+            </w:r>
+            <w:r>
+              <w:rPr>
+                <w:rFonts w:ascii="Times New Roman" w:hAnsi="Times New Roman" w:cs="Times New Roman"/>
+                <w:sz w:val="26"/>
+                <w:szCs w:val="26"/>
+              </w:rPr>
+              <w:t>StockTransactions</w:t>
+            </w:r>
+            <w:r>
+              <w:rPr>
+                <w:rFonts w:ascii="Times New Roman" w:hAnsi="Times New Roman" w:cs="Times New Roman"/>
+                <w:sz w:val="26"/>
+                <w:szCs w:val="26"/>
+              </w:rPr>
+              <w:t>(</w:t>
+            </w:r>
+            <w:r>
+              <w:rPr>
+                <w:rFonts w:ascii="Times New Roman" w:hAnsi="Times New Roman" w:cs="Times New Roman"/>
+                <w:sz w:val="26"/>
+                <w:szCs w:val="26"/>
+              </w:rPr>
+              <w:t>TransactionId</w:t>
+            </w:r>
+            <w:r>
+              <w:rPr>
+                <w:rFonts w:ascii="Times New Roman" w:hAnsi="Times New Roman" w:cs="Times New Roman"/>
+                <w:sz w:val="26"/>
+                <w:szCs w:val="26"/>
+              </w:rPr>
+              <w:t>)</w:t>
+            </w:r>
+          </w:p>
+        </w:tc>
+      </w:tr>
+      <w:tr>
+        <w:tc>
+          <w:tcPr>
+            <w:tcW w:w="4320" w:type="dxa"/>
+          </w:tcPr>
+          <w:p>
+            <w:pPr>
+              <w:spacing w:line="360" w:lineRule="auto"/>
+              <w:rPr>
+                <w:rFonts w:ascii="Times New Roman" w:hAnsi="Times New Roman" w:cs="Times New Roman"/>
+                <w:sz w:val="26"/>
+                <w:szCs w:val="26"/>
+              </w:rPr>
+            </w:pPr>
+            <w:r>
+              <w:rPr>
+                <w:rFonts w:ascii="Times New Roman" w:hAnsi="Times New Roman" w:cs="Times New Roman"/>
+                <w:sz w:val="26"/>
+                <w:szCs w:val="26"/>
+              </w:rPr>
+              <w:t>ProductId</w:t>
+            </w:r>
+          </w:p>
+        </w:tc>
+        <w:tc>
+          <w:tcPr>
+            <w:tcW w:w="4320" w:type="dxa"/>
+          </w:tcPr>
+          <w:p>
+            <w:pPr>
+              <w:spacing w:line="360" w:lineRule="auto"/>
+              <w:rPr>
+                <w:rFonts w:ascii="Times New Roman" w:hAnsi="Times New Roman" w:cs="Times New Roman"/>
+                <w:sz w:val="26"/>
+                <w:szCs w:val="26"/>
+              </w:rPr>
+            </w:pPr>
+            <w:r>
+              <w:rPr>
+                <w:rFonts w:ascii="Times New Roman" w:hAnsi="Times New Roman" w:cs="Times New Roman"/>
+                <w:sz w:val="26"/>
+                <w:szCs w:val="26"/>
+              </w:rPr>
+              <w:t xml:space="preserve">INT, NOT NULL, FK -&gt; </w:t>
+            </w:r>
+            <w:r>
+              <w:rPr>
+                <w:rFonts w:ascii="Times New Roman" w:hAnsi="Times New Roman" w:cs="Times New Roman"/>
+                <w:sz w:val="26"/>
+                <w:szCs w:val="26"/>
+              </w:rPr>
+              <w:t>Products</w:t>
+            </w:r>
+            <w:r>
+              <w:rPr>
+                <w:rFonts w:ascii="Times New Roman" w:hAnsi="Times New Roman" w:cs="Times New Roman"/>
+                <w:sz w:val="26"/>
+                <w:szCs w:val="26"/>
+              </w:rPr>
+              <w:t>(</w:t>
+            </w:r>
+            <w:r>
+              <w:rPr>
+                <w:rFonts w:ascii="Times New Roman" w:hAnsi="Times New Roman" w:cs="Times New Roman"/>
+                <w:sz w:val="26"/>
+                <w:szCs w:val="26"/>
+              </w:rPr>
+              <w:t>ProductId</w:t>
+            </w:r>
+            <w:r>
+              <w:rPr>
+                <w:rFonts w:ascii="Times New Roman" w:hAnsi="Times New Roman" w:cs="Times New Roman"/>
+                <w:sz w:val="26"/>
+                <w:szCs w:val="26"/>
+              </w:rPr>
+              <w:t>)</w:t>
+            </w:r>
+          </w:p>
+        </w:tc>
+      </w:tr>
+      <w:tr>
+        <w:tc>
+          <w:tcPr>
+            <w:tcW w:w="4320" w:type="dxa"/>
+          </w:tcPr>
+          <w:p>
+            <w:pPr>
+              <w:spacing w:line="360" w:lineRule="auto"/>
+              <w:rPr>
+                <w:rFonts w:ascii="Times New Roman" w:hAnsi="Times New Roman" w:cs="Times New Roman"/>
+                <w:sz w:val="26"/>
+                <w:szCs w:val="26"/>
+              </w:rPr>
+            </w:pPr>
+            <w:r>
+              <w:rPr>
+                <w:rFonts w:ascii="Times New Roman" w:hAnsi="Times New Roman" w:cs="Times New Roman"/>
+                <w:sz w:val="26"/>
+                <w:szCs w:val="26"/>
+              </w:rPr>
+              <w:t>Quantity</w:t>
+            </w:r>
+          </w:p>
+        </w:tc>
+        <w:tc>
+          <w:tcPr>
+            <w:tcW w:w="4320" w:type="dxa"/>
+          </w:tcPr>
+          <w:p>
+            <w:pPr>
+              <w:spacing w:line="360" w:lineRule="auto"/>
+              <w:rPr>
+                <w:rFonts w:ascii="Times New Roman" w:hAnsi="Times New Roman" w:cs="Times New Roman"/>
+                <w:sz w:val="26"/>
+                <w:szCs w:val="26"/>
+              </w:rPr>
+            </w:pPr>
+            <w:r>
+              <w:rPr>
+                <w:rFonts w:ascii="Times New Roman" w:hAnsi="Times New Roman" w:cs="Times New Roman"/>
+                <w:sz w:val="26"/>
+                <w:szCs w:val="26"/>
+              </w:rPr>
+              <w:t>TEXT</w:t>
+            </w:r>
+          </w:p>
+        </w:tc>
+      </w:tr>
+      <w:tr>
+        <w:tc>
+          <w:tcPr>
+            <w:tcW w:w="4320" w:type="dxa"/>
+          </w:tcPr>
+          <w:p>
+            <w:pPr>
+              <w:spacing w:line="360" w:lineRule="auto"/>
+              <w:rPr>
+                <w:rFonts w:ascii="Times New Roman" w:hAnsi="Times New Roman" w:cs="Times New Roman"/>
+                <w:sz w:val="26"/>
+                <w:szCs w:val="26"/>
+              </w:rPr>
+            </w:pPr>
+            <w:r>
+              <w:rPr>
+                <w:rFonts w:ascii="Times New Roman" w:hAnsi="Times New Roman" w:cs="Times New Roman"/>
+                <w:sz w:val="26"/>
+                <w:szCs w:val="26"/>
+              </w:rPr>
+              <w:t>Note</w:t>
+            </w:r>
+          </w:p>
+        </w:tc>
+        <w:tc>
+          <w:tcPr>
+            <w:tcW w:w="4320" w:type="dxa"/>
+          </w:tcPr>
+          <w:p>
+            <w:pPr>
+              <w:spacing w:line="360" w:lineRule="auto"/>
+              <w:rPr>
+                <w:rFonts w:ascii="Times New Roman" w:hAnsi="Times New Roman" w:cs="Times New Roman"/>
+                <w:sz w:val="26"/>
+                <w:szCs w:val="26"/>
+              </w:rPr>
+            </w:pPr>
+            <w:r>
+              <w:rPr>
+                <w:rFonts w:ascii="Times New Roman" w:hAnsi="Times New Roman" w:cs="Times New Roman"/>
+                <w:sz w:val="26"/>
+                <w:szCs w:val="26"/>
+              </w:rPr>
+              <w:t>INT</w:t>
             </w:r>
           </w:p>
         </w:tc>
@@ -3116,16 +4211,7 @@
                 <w:sz w:val="26"/>
                 <w:szCs w:val="26"/>
               </w:rPr>
-              <w:t xml:space="preserve">INT, PRIMARY KEY, </w:t>
-            </w:r>
-            <w:r>
-              <w:rPr>
-                <w:rFonts w:ascii="Times New Roman" w:hAnsi="Times New Roman" w:cs="Times New Roman"/>
-                <w:sz w:val="26"/>
-                <w:szCs w:val="26"/>
-              </w:rPr>
-              <w:lastRenderedPageBreak/>
-              <w:t>AUTO_INCREMENT</w:t>
+              <w:t>INT, PRIMARY KEY, AUTO_INCREMENT</w:t>
             </w:r>
           </w:p>
         </w:tc>
@@ -3150,7 +4236,6 @@
                 <w:sz w:val="26"/>
                 <w:szCs w:val="26"/>
               </w:rPr>
-              <w:lastRenderedPageBreak/>
               <w:t>SupplierName</w:t>
             </w:r>
           </w:p>
@@ -3932,7 +5017,7 @@
   <w:style w:type="paragraph" w:default="1" w:styleId="Normal">
     <w:name w:val="Normal"/>
     <w:qFormat/>
-    <w:rsid w:val="00FC693F"/>
+    <w:rsid w:val="00C47856"/>
     <w:rPr>
       <w:rFonts w:ascii="Calibri" w:hAnsi="Calibri"/>
     </w:rPr>
@@ -4149,7 +5234,6 @@
   <w:style w:type="character" w:default="1" w:styleId="DefaultParagraphFont">
     <w:name w:val="Default Paragraph Font"/>
     <w:uiPriority w:val="1"/>
-    <w:semiHidden/>
     <w:unhideWhenUsed/>
   </w:style>
   <w:style w:type="table" w:default="1" w:styleId="TableNormal">

</xml_diff>